<commit_message>
with answer 1 missing answer 2
</commit_message>
<xml_diff>
--- a/answes.docx
+++ b/answes.docx
@@ -21,8 +21,492 @@
           <w:sz w:val="24"/>
           <w:szCs w:val="24"/>
         </w:rPr>
-        <w:t>S</w:t>
-      </w:r>
+        <w:t>The parse tree:</w:t>
+      </w:r>
+    </w:p>
+    <w:p>
+      <w:pPr>
+        <w:pStyle w:val="a3"/>
+        <w:numPr>
+          <w:ilvl w:val="1"/>
+          <w:numId w:val="1"/>
+        </w:numPr>
+        <w:rPr>
+          <w:rFonts w:asciiTheme="majorBidi" w:hAnsiTheme="majorBidi" w:cstheme="majorBidi"/>
+          <w:sz w:val="24"/>
+          <w:szCs w:val="24"/>
+        </w:rPr>
+      </w:pPr>
+    </w:p>
+    <w:p>
+      <w:pPr>
+        <w:pStyle w:val="a3"/>
+        <w:ind w:left="1440"/>
+        <w:rPr>
+          <w:rFonts w:asciiTheme="majorBidi" w:hAnsiTheme="majorBidi" w:cstheme="majorBidi"/>
+          <w:sz w:val="24"/>
+          <w:szCs w:val="24"/>
+        </w:rPr>
+      </w:pPr>
+      <w:r>
+        <w:rPr>
+          <w:noProof/>
+        </w:rPr>
+        <w:drawing>
+          <wp:inline distT="0" distB="0" distL="0" distR="0" wp14:anchorId="0A0EED72" wp14:editId="60968FFD">
+            <wp:extent cx="5676900" cy="4267200"/>
+            <wp:effectExtent l="0" t="0" r="0" b="0"/>
+            <wp:docPr id="1" name="תמונה 1"/>
+            <wp:cNvGraphicFramePr>
+              <a:graphicFrameLocks xmlns:a="http://schemas.openxmlformats.org/drawingml/2006/main" noChangeAspect="1"/>
+            </wp:cNvGraphicFramePr>
+            <a:graphic xmlns:a="http://schemas.openxmlformats.org/drawingml/2006/main">
+              <a:graphicData uri="http://schemas.openxmlformats.org/drawingml/2006/picture">
+                <pic:pic xmlns:pic="http://schemas.openxmlformats.org/drawingml/2006/picture">
+                  <pic:nvPicPr>
+                    <pic:cNvPr id="1" name=""/>
+                    <pic:cNvPicPr/>
+                  </pic:nvPicPr>
+                  <pic:blipFill>
+                    <a:blip r:embed="rId7"/>
+                    <a:stretch>
+                      <a:fillRect/>
+                    </a:stretch>
+                  </pic:blipFill>
+                  <pic:spPr>
+                    <a:xfrm>
+                      <a:off x="0" y="0"/>
+                      <a:ext cx="5676900" cy="4267200"/>
+                    </a:xfrm>
+                    <a:prstGeom prst="rect">
+                      <a:avLst/>
+                    </a:prstGeom>
+                  </pic:spPr>
+                </pic:pic>
+              </a:graphicData>
+            </a:graphic>
+          </wp:inline>
+        </w:drawing>
+      </w:r>
+    </w:p>
+    <w:p>
+      <w:pPr>
+        <w:pStyle w:val="a3"/>
+        <w:ind w:left="1440"/>
+        <w:rPr>
+          <w:rFonts w:asciiTheme="majorBidi" w:hAnsiTheme="majorBidi" w:cstheme="majorBidi"/>
+          <w:sz w:val="24"/>
+          <w:szCs w:val="24"/>
+        </w:rPr>
+      </w:pPr>
+    </w:p>
+    <w:p>
+      <w:pPr>
+        <w:pStyle w:val="a3"/>
+        <w:numPr>
+          <w:ilvl w:val="1"/>
+          <w:numId w:val="1"/>
+        </w:numPr>
+        <w:rPr>
+          <w:rFonts w:asciiTheme="majorBidi" w:hAnsiTheme="majorBidi" w:cstheme="majorBidi"/>
+          <w:sz w:val="24"/>
+          <w:szCs w:val="24"/>
+        </w:rPr>
+      </w:pPr>
+      <w:r>
+        <w:rPr>
+          <w:rFonts w:asciiTheme="majorBidi" w:hAnsiTheme="majorBidi" w:cstheme="majorBidi"/>
+          <w:sz w:val="24"/>
+          <w:szCs w:val="24"/>
+        </w:rPr>
+        <w:t xml:space="preserve">There is only a </w:t>
+      </w:r>
+      <w:r>
+        <w:rPr>
+          <w:rFonts w:asciiTheme="majorBidi" w:hAnsiTheme="majorBidi" w:cstheme="majorBidi"/>
+          <w:b/>
+          <w:bCs/>
+          <w:sz w:val="24"/>
+          <w:szCs w:val="24"/>
+          <w:u w:val="single"/>
+        </w:rPr>
+        <w:t>single</w:t>
+      </w:r>
+      <w:r>
+        <w:rPr>
+          <w:rFonts w:asciiTheme="majorBidi" w:hAnsiTheme="majorBidi" w:cstheme="majorBidi"/>
+          <w:sz w:val="24"/>
+          <w:szCs w:val="24"/>
+        </w:rPr>
+        <w:t xml:space="preserve"> parse tree </w:t>
+      </w:r>
+      <w:r>
+        <w:rPr>
+          <w:rFonts w:asciiTheme="majorBidi" w:hAnsiTheme="majorBidi" w:cstheme="majorBidi"/>
+          <w:sz w:val="24"/>
+          <w:szCs w:val="24"/>
+        </w:rPr>
+        <w:t>which is the one we demonstrated in a</w:t>
+      </w:r>
+    </w:p>
+    <w:p>
+      <w:pPr>
+        <w:pStyle w:val="a3"/>
+        <w:numPr>
+          <w:ilvl w:val="1"/>
+          <w:numId w:val="1"/>
+        </w:numPr>
+        <w:rPr>
+          <w:rFonts w:asciiTheme="majorBidi" w:hAnsiTheme="majorBidi" w:cstheme="majorBidi"/>
+          <w:sz w:val="24"/>
+          <w:szCs w:val="24"/>
+        </w:rPr>
+      </w:pPr>
+      <w:r>
+        <w:rPr>
+          <w:rFonts w:asciiTheme="majorBidi" w:hAnsiTheme="majorBidi" w:cstheme="majorBidi"/>
+          <w:sz w:val="24"/>
+          <w:szCs w:val="24"/>
+        </w:rPr>
+        <w:t>This is the result tree:</w:t>
+      </w:r>
+    </w:p>
+    <w:p>
+      <w:pPr>
+        <w:pStyle w:val="a3"/>
+        <w:rPr>
+          <w:rFonts w:asciiTheme="majorBidi" w:hAnsiTheme="majorBidi" w:cstheme="majorBidi"/>
+          <w:sz w:val="24"/>
+          <w:szCs w:val="24"/>
+        </w:rPr>
+      </w:pPr>
+      <w:r>
+        <w:rPr>
+          <w:noProof/>
+        </w:rPr>
+        <w:drawing>
+          <wp:anchor distT="0" distB="0" distL="114300" distR="114300" simplePos="0" relativeHeight="251657728" behindDoc="1" locked="0" layoutInCell="1" allowOverlap="1" wp14:anchorId="3D9F6DD0" wp14:editId="6D341347">
+            <wp:simplePos x="0" y="0"/>
+            <wp:positionH relativeFrom="column">
+              <wp:posOffset>590550</wp:posOffset>
+            </wp:positionH>
+            <wp:positionV relativeFrom="paragraph">
+              <wp:posOffset>118745</wp:posOffset>
+            </wp:positionV>
+            <wp:extent cx="5943600" cy="3429000"/>
+            <wp:effectExtent l="0" t="0" r="0" b="0"/>
+            <wp:wrapTight wrapText="bothSides">
+              <wp:wrapPolygon edited="0">
+                <wp:start x="0" y="0"/>
+                <wp:lineTo x="0" y="21480"/>
+                <wp:lineTo x="21531" y="21480"/>
+                <wp:lineTo x="21531" y="0"/>
+                <wp:lineTo x="0" y="0"/>
+              </wp:wrapPolygon>
+            </wp:wrapTight>
+            <wp:docPr id="2" name="תמונה 2"/>
+            <wp:cNvGraphicFramePr>
+              <a:graphicFrameLocks xmlns:a="http://schemas.openxmlformats.org/drawingml/2006/main" noChangeAspect="1"/>
+            </wp:cNvGraphicFramePr>
+            <a:graphic xmlns:a="http://schemas.openxmlformats.org/drawingml/2006/main">
+              <a:graphicData uri="http://schemas.openxmlformats.org/drawingml/2006/picture">
+                <pic:pic xmlns:pic="http://schemas.openxmlformats.org/drawingml/2006/picture">
+                  <pic:nvPicPr>
+                    <pic:cNvPr id="1" name=""/>
+                    <pic:cNvPicPr/>
+                  </pic:nvPicPr>
+                  <pic:blipFill>
+                    <a:blip r:embed="rId8">
+                      <a:extLst>
+                        <a:ext uri="{28A0092B-C50C-407E-A947-70E740481C1C}">
+                          <a14:useLocalDpi xmlns:a14="http://schemas.microsoft.com/office/drawing/2010/main" val="0"/>
+                        </a:ext>
+                      </a:extLst>
+                    </a:blip>
+                    <a:stretch>
+                      <a:fillRect/>
+                    </a:stretch>
+                  </pic:blipFill>
+                  <pic:spPr>
+                    <a:xfrm>
+                      <a:off x="0" y="0"/>
+                      <a:ext cx="5943600" cy="3429000"/>
+                    </a:xfrm>
+                    <a:prstGeom prst="rect">
+                      <a:avLst/>
+                    </a:prstGeom>
+                  </pic:spPr>
+                </pic:pic>
+              </a:graphicData>
+            </a:graphic>
+          </wp:anchor>
+        </w:drawing>
+      </w:r>
+    </w:p>
+    <w:p>
+      <w:pPr>
+        <w:rPr>
+          <w:rFonts w:asciiTheme="majorBidi" w:hAnsiTheme="majorBidi" w:cstheme="majorBidi"/>
+          <w:sz w:val="24"/>
+          <w:szCs w:val="24"/>
+        </w:rPr>
+      </w:pPr>
+    </w:p>
+    <w:p>
+      <w:pPr>
+        <w:rPr>
+          <w:rFonts w:asciiTheme="majorBidi" w:hAnsiTheme="majorBidi" w:cstheme="majorBidi"/>
+          <w:sz w:val="24"/>
+          <w:szCs w:val="24"/>
+        </w:rPr>
+      </w:pPr>
+    </w:p>
+    <w:p>
+      <w:pPr>
+        <w:rPr>
+          <w:rFonts w:asciiTheme="majorBidi" w:hAnsiTheme="majorBidi" w:cstheme="majorBidi"/>
+          <w:sz w:val="24"/>
+          <w:szCs w:val="24"/>
+        </w:rPr>
+      </w:pPr>
+    </w:p>
+    <w:p>
+      <w:pPr>
+        <w:rPr>
+          <w:rFonts w:asciiTheme="majorBidi" w:hAnsiTheme="majorBidi" w:cstheme="majorBidi"/>
+          <w:sz w:val="24"/>
+          <w:szCs w:val="24"/>
+        </w:rPr>
+      </w:pPr>
+    </w:p>
+    <w:p>
+      <w:pPr>
+        <w:rPr>
+          <w:rFonts w:asciiTheme="majorBidi" w:hAnsiTheme="majorBidi" w:cstheme="majorBidi"/>
+          <w:sz w:val="24"/>
+          <w:szCs w:val="24"/>
+        </w:rPr>
+      </w:pPr>
+    </w:p>
+    <w:p>
+      <w:pPr>
+        <w:rPr>
+          <w:rFonts w:asciiTheme="majorBidi" w:hAnsiTheme="majorBidi" w:cstheme="majorBidi"/>
+          <w:sz w:val="24"/>
+          <w:szCs w:val="24"/>
+        </w:rPr>
+      </w:pPr>
+    </w:p>
+    <w:p>
+      <w:pPr>
+        <w:rPr>
+          <w:rFonts w:asciiTheme="majorBidi" w:hAnsiTheme="majorBidi" w:cstheme="majorBidi"/>
+          <w:sz w:val="24"/>
+          <w:szCs w:val="24"/>
+        </w:rPr>
+      </w:pPr>
+    </w:p>
+    <w:p>
+      <w:pPr>
+        <w:pStyle w:val="a3"/>
+        <w:numPr>
+          <w:ilvl w:val="1"/>
+          <w:numId w:val="1"/>
+        </w:numPr>
+        <w:rPr>
+          <w:rFonts w:asciiTheme="majorBidi" w:hAnsiTheme="majorBidi" w:cstheme="majorBidi"/>
+          <w:sz w:val="24"/>
+          <w:szCs w:val="24"/>
+        </w:rPr>
+      </w:pPr>
+      <w:r>
+        <w:rPr>
+          <w:rFonts w:asciiTheme="majorBidi" w:hAnsiTheme="majorBidi" w:cstheme="majorBidi"/>
+          <w:sz w:val="24"/>
+          <w:szCs w:val="24"/>
+        </w:rPr>
+        <w:lastRenderedPageBreak/>
+        <w:t>corresponding unlabeled dependency tree for the sentence</w:t>
+      </w:r>
+      <w:r>
+        <w:rPr>
+          <w:rFonts w:asciiTheme="majorBidi" w:hAnsiTheme="majorBidi" w:cstheme="majorBidi"/>
+          <w:sz w:val="24"/>
+          <w:szCs w:val="24"/>
+        </w:rPr>
+        <w:t>:</w:t>
+      </w:r>
+    </w:p>
+    <w:p>
+      <w:pPr>
+        <w:rPr>
+          <w:rFonts w:asciiTheme="majorBidi" w:hAnsiTheme="majorBidi" w:cstheme="majorBidi"/>
+          <w:sz w:val="24"/>
+          <w:szCs w:val="24"/>
+        </w:rPr>
+      </w:pPr>
+      <w:r>
+        <w:rPr>
+          <w:noProof/>
+        </w:rPr>
+        <w:drawing>
+          <wp:anchor distT="0" distB="0" distL="114300" distR="114300" simplePos="0" relativeHeight="251658752" behindDoc="0" locked="0" layoutInCell="1" allowOverlap="1" wp14:anchorId="5441E44C" wp14:editId="5540FBA9">
+            <wp:simplePos x="0" y="0"/>
+            <wp:positionH relativeFrom="column">
+              <wp:posOffset>514350</wp:posOffset>
+            </wp:positionH>
+            <wp:positionV relativeFrom="paragraph">
+              <wp:posOffset>52705</wp:posOffset>
+            </wp:positionV>
+            <wp:extent cx="5943600" cy="4148455"/>
+            <wp:effectExtent l="0" t="0" r="0" b="4445"/>
+            <wp:wrapSquare wrapText="bothSides"/>
+            <wp:docPr id="3" name="תמונה 3"/>
+            <wp:cNvGraphicFramePr>
+              <a:graphicFrameLocks xmlns:a="http://schemas.openxmlformats.org/drawingml/2006/main" noChangeAspect="1"/>
+            </wp:cNvGraphicFramePr>
+            <a:graphic xmlns:a="http://schemas.openxmlformats.org/drawingml/2006/main">
+              <a:graphicData uri="http://schemas.openxmlformats.org/drawingml/2006/picture">
+                <pic:pic xmlns:pic="http://schemas.openxmlformats.org/drawingml/2006/picture">
+                  <pic:nvPicPr>
+                    <pic:cNvPr id="1" name=""/>
+                    <pic:cNvPicPr/>
+                  </pic:nvPicPr>
+                  <pic:blipFill>
+                    <a:blip r:embed="rId9">
+                      <a:extLst>
+                        <a:ext uri="{28A0092B-C50C-407E-A947-70E740481C1C}">
+                          <a14:useLocalDpi xmlns:a14="http://schemas.microsoft.com/office/drawing/2010/main" val="0"/>
+                        </a:ext>
+                      </a:extLst>
+                    </a:blip>
+                    <a:stretch>
+                      <a:fillRect/>
+                    </a:stretch>
+                  </pic:blipFill>
+                  <pic:spPr>
+                    <a:xfrm>
+                      <a:off x="0" y="0"/>
+                      <a:ext cx="5943600" cy="4148455"/>
+                    </a:xfrm>
+                    <a:prstGeom prst="rect">
+                      <a:avLst/>
+                    </a:prstGeom>
+                  </pic:spPr>
+                </pic:pic>
+              </a:graphicData>
+            </a:graphic>
+          </wp:anchor>
+        </w:drawing>
+      </w:r>
+    </w:p>
+    <w:p>
+      <w:pPr>
+        <w:rPr>
+          <w:rFonts w:asciiTheme="majorBidi" w:hAnsiTheme="majorBidi" w:cstheme="majorBidi"/>
+          <w:sz w:val="24"/>
+          <w:szCs w:val="24"/>
+        </w:rPr>
+      </w:pPr>
+    </w:p>
+    <w:p>
+      <w:pPr>
+        <w:rPr>
+          <w:rFonts w:asciiTheme="majorBidi" w:hAnsiTheme="majorBidi" w:cstheme="majorBidi"/>
+          <w:sz w:val="24"/>
+          <w:szCs w:val="24"/>
+        </w:rPr>
+      </w:pPr>
+    </w:p>
+    <w:p>
+      <w:pPr>
+        <w:rPr>
+          <w:rFonts w:asciiTheme="majorBidi" w:hAnsiTheme="majorBidi" w:cstheme="majorBidi"/>
+          <w:sz w:val="24"/>
+          <w:szCs w:val="24"/>
+        </w:rPr>
+      </w:pPr>
+    </w:p>
+    <w:p>
+      <w:pPr>
+        <w:rPr>
+          <w:rFonts w:asciiTheme="majorBidi" w:hAnsiTheme="majorBidi" w:cstheme="majorBidi"/>
+          <w:sz w:val="24"/>
+          <w:szCs w:val="24"/>
+        </w:rPr>
+      </w:pPr>
+    </w:p>
+    <w:p>
+      <w:pPr>
+        <w:rPr>
+          <w:rFonts w:asciiTheme="majorBidi" w:hAnsiTheme="majorBidi" w:cstheme="majorBidi"/>
+          <w:sz w:val="24"/>
+          <w:szCs w:val="24"/>
+        </w:rPr>
+      </w:pPr>
+    </w:p>
+    <w:p>
+      <w:pPr>
+        <w:rPr>
+          <w:rFonts w:asciiTheme="majorBidi" w:hAnsiTheme="majorBidi" w:cstheme="majorBidi"/>
+          <w:sz w:val="24"/>
+          <w:szCs w:val="24"/>
+        </w:rPr>
+      </w:pPr>
+    </w:p>
+    <w:p>
+      <w:pPr>
+        <w:rPr>
+          <w:rFonts w:asciiTheme="majorBidi" w:hAnsiTheme="majorBidi" w:cstheme="majorBidi"/>
+          <w:sz w:val="24"/>
+          <w:szCs w:val="24"/>
+        </w:rPr>
+      </w:pPr>
+    </w:p>
+    <w:p>
+      <w:pPr>
+        <w:rPr>
+          <w:rFonts w:asciiTheme="majorBidi" w:hAnsiTheme="majorBidi" w:cstheme="majorBidi"/>
+          <w:sz w:val="24"/>
+          <w:szCs w:val="24"/>
+        </w:rPr>
+      </w:pPr>
+    </w:p>
+    <w:p>
+      <w:pPr>
+        <w:rPr>
+          <w:rFonts w:asciiTheme="majorBidi" w:hAnsiTheme="majorBidi" w:cstheme="majorBidi"/>
+          <w:sz w:val="24"/>
+          <w:szCs w:val="24"/>
+        </w:rPr>
+      </w:pPr>
+    </w:p>
+    <w:p>
+      <w:pPr>
+        <w:rPr>
+          <w:rFonts w:asciiTheme="majorBidi" w:hAnsiTheme="majorBidi" w:cstheme="majorBidi"/>
+          <w:sz w:val="24"/>
+          <w:szCs w:val="24"/>
+        </w:rPr>
+      </w:pPr>
+    </w:p>
+    <w:p>
+      <w:pPr>
+        <w:rPr>
+          <w:rFonts w:asciiTheme="majorBidi" w:hAnsiTheme="majorBidi" w:cstheme="majorBidi"/>
+          <w:sz w:val="24"/>
+          <w:szCs w:val="24"/>
+        </w:rPr>
+      </w:pPr>
+    </w:p>
+    <w:p>
+      <w:pPr>
+        <w:rPr>
+          <w:rFonts w:asciiTheme="majorBidi" w:hAnsiTheme="majorBidi" w:cstheme="majorBidi"/>
+          <w:sz w:val="24"/>
+          <w:szCs w:val="24"/>
+        </w:rPr>
+      </w:pPr>
     </w:p>
     <w:p>
       <w:pPr>
@@ -43,206 +527,135 @@
           <w:sz w:val="24"/>
           <w:szCs w:val="24"/>
         </w:rPr>
-        <w:t>S</w:t>
-      </w:r>
-    </w:p>
-    <w:p>
-      <w:pPr>
-        <w:rPr>
-          <w:rFonts w:asciiTheme="majorBidi" w:hAnsiTheme="majorBidi" w:cstheme="majorBidi"/>
-          <w:sz w:val="24"/>
-          <w:szCs w:val="24"/>
-        </w:rPr>
-      </w:pPr>
-    </w:p>
-    <w:p>
-      <w:pPr>
-        <w:rPr>
-          <w:rFonts w:asciiTheme="majorBidi" w:hAnsiTheme="majorBidi" w:cstheme="majorBidi"/>
-          <w:sz w:val="24"/>
-          <w:szCs w:val="24"/>
-        </w:rPr>
-      </w:pPr>
-    </w:p>
-    <w:p>
-      <w:pPr>
-        <w:rPr>
-          <w:rFonts w:asciiTheme="majorBidi" w:hAnsiTheme="majorBidi" w:cstheme="majorBidi"/>
-          <w:sz w:val="24"/>
-          <w:szCs w:val="24"/>
-        </w:rPr>
-      </w:pPr>
-    </w:p>
-    <w:p>
-      <w:pPr>
-        <w:rPr>
-          <w:rFonts w:asciiTheme="majorBidi" w:hAnsiTheme="majorBidi" w:cstheme="majorBidi"/>
-          <w:sz w:val="24"/>
-          <w:szCs w:val="24"/>
-        </w:rPr>
-      </w:pPr>
-    </w:p>
-    <w:p>
-      <w:pPr>
-        <w:rPr>
-          <w:rFonts w:asciiTheme="majorBidi" w:hAnsiTheme="majorBidi" w:cstheme="majorBidi"/>
-          <w:sz w:val="24"/>
-          <w:szCs w:val="24"/>
-        </w:rPr>
-      </w:pPr>
-    </w:p>
-    <w:p>
-      <w:pPr>
-        <w:rPr>
-          <w:rFonts w:asciiTheme="majorBidi" w:hAnsiTheme="majorBidi" w:cstheme="majorBidi"/>
-          <w:sz w:val="24"/>
-          <w:szCs w:val="24"/>
-        </w:rPr>
-      </w:pPr>
-    </w:p>
-    <w:p>
-      <w:pPr>
-        <w:rPr>
-          <w:rFonts w:asciiTheme="majorBidi" w:hAnsiTheme="majorBidi" w:cstheme="majorBidi"/>
-          <w:sz w:val="24"/>
-          <w:szCs w:val="24"/>
-        </w:rPr>
-      </w:pPr>
-    </w:p>
-    <w:p>
-      <w:pPr>
-        <w:rPr>
-          <w:rFonts w:asciiTheme="majorBidi" w:hAnsiTheme="majorBidi" w:cstheme="majorBidi"/>
-          <w:sz w:val="24"/>
-          <w:szCs w:val="24"/>
-        </w:rPr>
-      </w:pPr>
-    </w:p>
-    <w:p>
-      <w:pPr>
-        <w:rPr>
-          <w:rFonts w:asciiTheme="majorBidi" w:hAnsiTheme="majorBidi" w:cstheme="majorBidi"/>
-          <w:sz w:val="24"/>
-          <w:szCs w:val="24"/>
-        </w:rPr>
-      </w:pPr>
-    </w:p>
-    <w:p>
-      <w:pPr>
-        <w:rPr>
-          <w:rFonts w:asciiTheme="majorBidi" w:hAnsiTheme="majorBidi" w:cstheme="majorBidi"/>
-          <w:sz w:val="24"/>
-          <w:szCs w:val="24"/>
-        </w:rPr>
-      </w:pPr>
-    </w:p>
-    <w:p>
-      <w:pPr>
-        <w:rPr>
-          <w:rFonts w:asciiTheme="majorBidi" w:hAnsiTheme="majorBidi" w:cstheme="majorBidi"/>
-          <w:sz w:val="24"/>
-          <w:szCs w:val="24"/>
-        </w:rPr>
-      </w:pPr>
-    </w:p>
-    <w:p>
-      <w:pPr>
-        <w:rPr>
-          <w:rFonts w:asciiTheme="majorBidi" w:hAnsiTheme="majorBidi" w:cstheme="majorBidi"/>
-          <w:sz w:val="24"/>
-          <w:szCs w:val="24"/>
-        </w:rPr>
-      </w:pPr>
-    </w:p>
-    <w:p>
-      <w:pPr>
-        <w:rPr>
-          <w:rFonts w:asciiTheme="majorBidi" w:hAnsiTheme="majorBidi" w:cstheme="majorBidi"/>
-          <w:sz w:val="24"/>
-          <w:szCs w:val="24"/>
-        </w:rPr>
-      </w:pPr>
-    </w:p>
-    <w:p>
-      <w:pPr>
-        <w:rPr>
-          <w:rFonts w:asciiTheme="majorBidi" w:hAnsiTheme="majorBidi" w:cstheme="majorBidi"/>
-          <w:sz w:val="24"/>
-          <w:szCs w:val="24"/>
-        </w:rPr>
-      </w:pPr>
-    </w:p>
-    <w:p>
-      <w:pPr>
-        <w:rPr>
-          <w:rFonts w:asciiTheme="majorBidi" w:hAnsiTheme="majorBidi" w:cstheme="majorBidi"/>
-          <w:sz w:val="24"/>
-          <w:szCs w:val="24"/>
-        </w:rPr>
-      </w:pPr>
-    </w:p>
-    <w:p>
-      <w:pPr>
-        <w:rPr>
-          <w:rFonts w:asciiTheme="majorBidi" w:hAnsiTheme="majorBidi" w:cstheme="majorBidi"/>
-          <w:sz w:val="24"/>
-          <w:szCs w:val="24"/>
-        </w:rPr>
-      </w:pPr>
-    </w:p>
-    <w:p>
-      <w:pPr>
-        <w:rPr>
-          <w:rFonts w:asciiTheme="majorBidi" w:hAnsiTheme="majorBidi" w:cstheme="majorBidi"/>
-          <w:sz w:val="24"/>
-          <w:szCs w:val="24"/>
-        </w:rPr>
-      </w:pPr>
-    </w:p>
-    <w:p>
-      <w:pPr>
-        <w:rPr>
-          <w:rFonts w:asciiTheme="majorBidi" w:hAnsiTheme="majorBidi" w:cstheme="majorBidi"/>
-          <w:sz w:val="24"/>
-          <w:szCs w:val="24"/>
-        </w:rPr>
-      </w:pPr>
-    </w:p>
-    <w:p>
-      <w:pPr>
-        <w:rPr>
-          <w:rFonts w:asciiTheme="majorBidi" w:hAnsiTheme="majorBidi" w:cstheme="majorBidi"/>
-          <w:sz w:val="24"/>
-          <w:szCs w:val="24"/>
-        </w:rPr>
-      </w:pPr>
-    </w:p>
-    <w:p>
-      <w:pPr>
-        <w:rPr>
-          <w:rFonts w:asciiTheme="majorBidi" w:hAnsiTheme="majorBidi" w:cstheme="majorBidi"/>
-          <w:sz w:val="24"/>
-          <w:szCs w:val="24"/>
-        </w:rPr>
-      </w:pPr>
-    </w:p>
-    <w:p>
-      <w:pPr>
-        <w:rPr>
-          <w:rFonts w:asciiTheme="majorBidi" w:hAnsiTheme="majorBidi" w:cstheme="majorBidi"/>
-          <w:sz w:val="24"/>
-          <w:szCs w:val="24"/>
-        </w:rPr>
-      </w:pPr>
-    </w:p>
-    <w:p>
-      <w:pPr>
-        <w:rPr>
-          <w:rFonts w:asciiTheme="majorBidi" w:hAnsiTheme="majorBidi" w:cstheme="majorBidi"/>
-          <w:sz w:val="24"/>
-          <w:szCs w:val="24"/>
-        </w:rPr>
-      </w:pPr>
+        <w:t>d</w:t>
+      </w:r>
+    </w:p>
+    <w:p>
+      <w:pPr>
+        <w:pStyle w:val="a3"/>
+        <w:numPr>
+          <w:ilvl w:val="1"/>
+          <w:numId w:val="1"/>
+        </w:numPr>
+        <w:rPr>
+          <w:rFonts w:asciiTheme="majorBidi" w:hAnsiTheme="majorBidi" w:cstheme="majorBidi"/>
+          <w:sz w:val="24"/>
+          <w:szCs w:val="24"/>
+        </w:rPr>
+      </w:pPr>
+      <w:r>
+        <w:rPr>
+          <w:rFonts w:asciiTheme="majorBidi" w:hAnsiTheme="majorBidi" w:cstheme="majorBidi"/>
+          <w:sz w:val="24"/>
+          <w:szCs w:val="24"/>
+        </w:rPr>
+        <w:t>d</w:t>
+      </w:r>
+    </w:p>
+    <w:p>
+      <w:pPr>
+        <w:pStyle w:val="a3"/>
+        <w:numPr>
+          <w:ilvl w:val="1"/>
+          <w:numId w:val="1"/>
+        </w:numPr>
+        <w:rPr>
+          <w:rFonts w:asciiTheme="majorBidi" w:hAnsiTheme="majorBidi" w:cstheme="majorBidi"/>
+          <w:sz w:val="24"/>
+          <w:szCs w:val="24"/>
+        </w:rPr>
+      </w:pPr>
+      <w:r>
+        <w:rPr>
+          <w:rFonts w:asciiTheme="majorBidi" w:hAnsiTheme="majorBidi" w:cstheme="majorBidi"/>
+          <w:sz w:val="24"/>
+          <w:szCs w:val="24"/>
+        </w:rPr>
+        <w:t>d</w:t>
+      </w:r>
+    </w:p>
+    <w:p>
+      <w:pPr>
+        <w:rPr>
+          <w:rFonts w:asciiTheme="majorBidi" w:hAnsiTheme="majorBidi" w:cstheme="majorBidi"/>
+          <w:sz w:val="24"/>
+          <w:szCs w:val="24"/>
+        </w:rPr>
+      </w:pPr>
+    </w:p>
+    <w:p>
+      <w:pPr>
+        <w:rPr>
+          <w:rFonts w:asciiTheme="majorBidi" w:hAnsiTheme="majorBidi" w:cstheme="majorBidi"/>
+          <w:sz w:val="24"/>
+          <w:szCs w:val="24"/>
+        </w:rPr>
+      </w:pPr>
+    </w:p>
+    <w:p>
+      <w:pPr>
+        <w:rPr>
+          <w:rFonts w:asciiTheme="majorBidi" w:hAnsiTheme="majorBidi" w:cstheme="majorBidi"/>
+          <w:sz w:val="24"/>
+          <w:szCs w:val="24"/>
+        </w:rPr>
+      </w:pPr>
+    </w:p>
+    <w:p>
+      <w:pPr>
+        <w:rPr>
+          <w:rFonts w:asciiTheme="majorBidi" w:hAnsiTheme="majorBidi" w:cstheme="majorBidi"/>
+          <w:sz w:val="24"/>
+          <w:szCs w:val="24"/>
+        </w:rPr>
+      </w:pPr>
+    </w:p>
+    <w:p>
+      <w:pPr>
+        <w:rPr>
+          <w:rFonts w:asciiTheme="majorBidi" w:hAnsiTheme="majorBidi" w:cstheme="majorBidi"/>
+          <w:sz w:val="24"/>
+          <w:szCs w:val="24"/>
+        </w:rPr>
+      </w:pPr>
+    </w:p>
+    <w:p>
+      <w:pPr>
+        <w:rPr>
+          <w:rFonts w:asciiTheme="majorBidi" w:hAnsiTheme="majorBidi" w:cstheme="majorBidi"/>
+          <w:sz w:val="24"/>
+          <w:szCs w:val="24"/>
+        </w:rPr>
+      </w:pPr>
+    </w:p>
+    <w:p>
+      <w:pPr>
+        <w:rPr>
+          <w:rFonts w:asciiTheme="majorBidi" w:hAnsiTheme="majorBidi" w:cstheme="majorBidi"/>
+          <w:sz w:val="24"/>
+          <w:szCs w:val="24"/>
+        </w:rPr>
+      </w:pPr>
+    </w:p>
+    <w:p>
+      <w:pPr>
+        <w:rPr>
+          <w:rFonts w:asciiTheme="majorBidi" w:hAnsiTheme="majorBidi" w:cstheme="majorBidi"/>
+          <w:sz w:val="24"/>
+          <w:szCs w:val="24"/>
+        </w:rPr>
+      </w:pPr>
+    </w:p>
+    <w:p>
+      <w:pPr>
+        <w:rPr>
+          <w:rFonts w:asciiTheme="majorBidi" w:hAnsiTheme="majorBidi" w:cstheme="majorBidi"/>
+          <w:sz w:val="24"/>
+          <w:szCs w:val="24"/>
+        </w:rPr>
+      </w:pPr>
+      <w:bookmarkStart w:id="0" w:name="_GoBack"/>
+      <w:bookmarkEnd w:id="0"/>
     </w:p>
     <w:p>
       <w:pPr>
@@ -265,6 +678,7 @@
           <w:sz w:val="24"/>
           <w:szCs w:val="24"/>
         </w:rPr>
+        <w:lastRenderedPageBreak/>
         <w:t>Evaluation</w:t>
       </w:r>
       <w:r>
@@ -1508,6 +1922,7 @@
           <w:sz w:val="24"/>
           <w:szCs w:val="24"/>
         </w:rPr>
+        <w:lastRenderedPageBreak/>
         <w:t>{Subject: [Forbes], Relation: [removed], Object: [Rowling]}</w:t>
       </w:r>
       <w:r>
@@ -1595,7 +2010,6 @@
           <w:szCs w:val="24"/>
           <w:u w:val="single"/>
         </w:rPr>
-        <w:lastRenderedPageBreak/>
         <w:t xml:space="preserve">Result: 15/15   </w:t>
       </w:r>
       <w:r>
@@ -2343,8 +2757,6 @@
           <w:szCs w:val="24"/>
         </w:rPr>
       </w:pPr>
-      <w:bookmarkStart w:id="0" w:name="_GoBack"/>
-      <w:bookmarkEnd w:id="0"/>
     </w:p>
     <w:p>
       <w:pPr>
@@ -2572,6 +2984,7 @@
       </w:pPr>
     </w:p>
     <w:sectPr>
+      <w:headerReference w:type="default" r:id="rId10"/>
       <w:pgSz w:w="12240" w:h="15840"/>
       <w:pgMar w:top="1440" w:right="1440" w:bottom="1440" w:left="1440" w:header="720" w:footer="720" w:gutter="0"/>
       <w:cols w:space="720"/>
@@ -2579,6 +2992,90 @@
     </w:sectPr>
   </w:body>
 </w:document>
+</file>
+
+<file path=word/endnotes.xml><?xml version="1.0" encoding="utf-8"?>
+<w:endnotes xmlns:wpc="http://schemas.microsoft.com/office/word/2010/wordprocessingCanvas" xmlns:cx="http://schemas.microsoft.com/office/drawing/2014/chartex" xmlns:cx1="http://schemas.microsoft.com/office/drawing/2015/9/8/chartex" xmlns:cx2="http://schemas.microsoft.com/office/drawing/2015/10/21/chartex" xmlns:cx3="http://schemas.microsoft.com/office/drawing/2016/5/9/chartex" xmlns:cx4="http://schemas.microsoft.com/office/drawing/2016/5/10/chartex" xmlns:cx5="http://schemas.microsoft.com/office/drawing/2016/5/11/chartex" xmlns:cx6="http://schemas.microsoft.com/office/drawing/2016/5/12/chartex" xmlns:cx7="http://schemas.microsoft.com/office/drawing/2016/5/13/chartex" xmlns:cx8="http://schemas.microsoft.com/office/drawing/2016/5/14/chartex" xmlns:mc="http://schemas.openxmlformats.org/markup-compatibility/2006" xmlns:aink="http://schemas.microsoft.com/office/drawing/2016/ink" xmlns:am3d="http://schemas.microsoft.com/office/drawing/2017/model3d" xmlns:o="urn:schemas-microsoft-com:office:office" xmlns:r="http://schemas.openxmlformats.org/officeDocument/2006/relationships" xmlns:m="http://schemas.openxmlformats.org/officeDocument/2006/math" xmlns:v="urn:schemas-microsoft-com:vml" xmlns:wp14="http://schemas.microsoft.com/office/word/2010/wordprocessingDrawing" xmlns:wp="http://schemas.openxmlformats.org/drawingml/2006/wordprocessingDrawing" xmlns:w10="urn:schemas-microsoft-com:office:word" xmlns:w="http://schemas.openxmlformats.org/wordprocessingml/2006/main" xmlns:w14="http://schemas.microsoft.com/office/word/2010/wordml" xmlns:w15="http://schemas.microsoft.com/office/word/2012/wordml" xmlns:w16cid="http://schemas.microsoft.com/office/word/2016/wordml/cid" xmlns:w16se="http://schemas.microsoft.com/office/word/2015/wordml/symex" xmlns:wpg="http://schemas.microsoft.com/office/word/2010/wordprocessingGroup" xmlns:wpi="http://schemas.microsoft.com/office/word/2010/wordprocessingInk" xmlns:wne="http://schemas.microsoft.com/office/word/2006/wordml" xmlns:wps="http://schemas.microsoft.com/office/word/2010/wordprocessingShape" mc:Ignorable="w14 w15 w16se w16cid wp14">
+  <w:endnote w:type="separator" w:id="-1">
+    <w:p>
+      <w:pPr>
+        <w:spacing w:after="0" w:line="240" w:lineRule="auto"/>
+      </w:pPr>
+      <w:r>
+        <w:separator/>
+      </w:r>
+    </w:p>
+  </w:endnote>
+  <w:endnote w:type="continuationSeparator" w:id="0">
+    <w:p>
+      <w:pPr>
+        <w:spacing w:after="0" w:line="240" w:lineRule="auto"/>
+      </w:pPr>
+      <w:r>
+        <w:continuationSeparator/>
+      </w:r>
+    </w:p>
+  </w:endnote>
+</w:endnotes>
+</file>
+
+<file path=word/footnotes.xml><?xml version="1.0" encoding="utf-8"?>
+<w:footnotes xmlns:wpc="http://schemas.microsoft.com/office/word/2010/wordprocessingCanvas" xmlns:cx="http://schemas.microsoft.com/office/drawing/2014/chartex" xmlns:cx1="http://schemas.microsoft.com/office/drawing/2015/9/8/chartex" xmlns:cx2="http://schemas.microsoft.com/office/drawing/2015/10/21/chartex" xmlns:cx3="http://schemas.microsoft.com/office/drawing/2016/5/9/chartex" xmlns:cx4="http://schemas.microsoft.com/office/drawing/2016/5/10/chartex" xmlns:cx5="http://schemas.microsoft.com/office/drawing/2016/5/11/chartex" xmlns:cx6="http://schemas.microsoft.com/office/drawing/2016/5/12/chartex" xmlns:cx7="http://schemas.microsoft.com/office/drawing/2016/5/13/chartex" xmlns:cx8="http://schemas.microsoft.com/office/drawing/2016/5/14/chartex" xmlns:mc="http://schemas.openxmlformats.org/markup-compatibility/2006" xmlns:aink="http://schemas.microsoft.com/office/drawing/2016/ink" xmlns:am3d="http://schemas.microsoft.com/office/drawing/2017/model3d" xmlns:o="urn:schemas-microsoft-com:office:office" xmlns:r="http://schemas.openxmlformats.org/officeDocument/2006/relationships" xmlns:m="http://schemas.openxmlformats.org/officeDocument/2006/math" xmlns:v="urn:schemas-microsoft-com:vml" xmlns:wp14="http://schemas.microsoft.com/office/word/2010/wordprocessingDrawing" xmlns:wp="http://schemas.openxmlformats.org/drawingml/2006/wordprocessingDrawing" xmlns:w10="urn:schemas-microsoft-com:office:word" xmlns:w="http://schemas.openxmlformats.org/wordprocessingml/2006/main" xmlns:w14="http://schemas.microsoft.com/office/word/2010/wordml" xmlns:w15="http://schemas.microsoft.com/office/word/2012/wordml" xmlns:w16cid="http://schemas.microsoft.com/office/word/2016/wordml/cid" xmlns:w16se="http://schemas.microsoft.com/office/word/2015/wordml/symex" xmlns:wpg="http://schemas.microsoft.com/office/word/2010/wordprocessingGroup" xmlns:wpi="http://schemas.microsoft.com/office/word/2010/wordprocessingInk" xmlns:wne="http://schemas.microsoft.com/office/word/2006/wordml" xmlns:wps="http://schemas.microsoft.com/office/word/2010/wordprocessingShape" mc:Ignorable="w14 w15 w16se w16cid wp14">
+  <w:footnote w:type="separator" w:id="-1">
+    <w:p>
+      <w:pPr>
+        <w:spacing w:after="0" w:line="240" w:lineRule="auto"/>
+      </w:pPr>
+      <w:r>
+        <w:separator/>
+      </w:r>
+    </w:p>
+  </w:footnote>
+  <w:footnote w:type="continuationSeparator" w:id="0">
+    <w:p>
+      <w:pPr>
+        <w:spacing w:after="0" w:line="240" w:lineRule="auto"/>
+      </w:pPr>
+      <w:r>
+        <w:continuationSeparator/>
+      </w:r>
+    </w:p>
+  </w:footnote>
+</w:footnotes>
+</file>
+
+<file path=word/header1.xml><?xml version="1.0" encoding="utf-8"?>
+<w:hdr xmlns:wpc="http://schemas.microsoft.com/office/word/2010/wordprocessingCanvas" xmlns:cx="http://schemas.microsoft.com/office/drawing/2014/chartex" xmlns:cx1="http://schemas.microsoft.com/office/drawing/2015/9/8/chartex" xmlns:cx2="http://schemas.microsoft.com/office/drawing/2015/10/21/chartex" xmlns:cx3="http://schemas.microsoft.com/office/drawing/2016/5/9/chartex" xmlns:cx4="http://schemas.microsoft.com/office/drawing/2016/5/10/chartex" xmlns:cx5="http://schemas.microsoft.com/office/drawing/2016/5/11/chartex" xmlns:cx6="http://schemas.microsoft.com/office/drawing/2016/5/12/chartex" xmlns:cx7="http://schemas.microsoft.com/office/drawing/2016/5/13/chartex" xmlns:cx8="http://schemas.microsoft.com/office/drawing/2016/5/14/chartex" xmlns:mc="http://schemas.openxmlformats.org/markup-compatibility/2006" xmlns:aink="http://schemas.microsoft.com/office/drawing/2016/ink" xmlns:am3d="http://schemas.microsoft.com/office/drawing/2017/model3d" xmlns:o="urn:schemas-microsoft-com:office:office" xmlns:r="http://schemas.openxmlformats.org/officeDocument/2006/relationships" xmlns:m="http://schemas.openxmlformats.org/officeDocument/2006/math" xmlns:v="urn:schemas-microsoft-com:vml" xmlns:wp14="http://schemas.microsoft.com/office/word/2010/wordprocessingDrawing" xmlns:wp="http://schemas.openxmlformats.org/drawingml/2006/wordprocessingDrawing" xmlns:w10="urn:schemas-microsoft-com:office:word" xmlns:w="http://schemas.openxmlformats.org/wordprocessingml/2006/main" xmlns:w14="http://schemas.microsoft.com/office/word/2010/wordml" xmlns:w15="http://schemas.microsoft.com/office/word/2012/wordml" xmlns:w16cid="http://schemas.microsoft.com/office/word/2016/wordml/cid" xmlns:w16se="http://schemas.microsoft.com/office/word/2015/wordml/symex" xmlns:wpg="http://schemas.microsoft.com/office/word/2010/wordprocessingGroup" xmlns:wpi="http://schemas.microsoft.com/office/word/2010/wordprocessingInk" xmlns:wne="http://schemas.microsoft.com/office/word/2006/wordml" xmlns:wps="http://schemas.microsoft.com/office/word/2010/wordprocessingShape" mc:Ignorable="w14 w15 w16se w16cid wp14">
+  <w:p>
+    <w:pPr>
+      <w:pStyle w:val="a5"/>
+    </w:pPr>
+    <w:r>
+      <w:t>Rafael Shaked Greenfeld: shaked571, 305030868</w:t>
+    </w:r>
+  </w:p>
+  <w:p>
+    <w:pPr>
+      <w:pStyle w:val="a5"/>
+    </w:pPr>
+    <w:proofErr w:type="spellStart"/>
+    <w:r>
+      <w:t>Elad</w:t>
+    </w:r>
+    <w:proofErr w:type="spellEnd"/>
+    <w:r>
+      <w:t xml:space="preserve"> Ben David: </w:t>
+    </w:r>
+    <w:proofErr w:type="spellStart"/>
+    <w:r>
+      <w:t>bendavidelad</w:t>
+    </w:r>
+    <w:proofErr w:type="spellEnd"/>
+    <w:r>
+      <w:t xml:space="preserve">, </w:t>
+    </w:r>
+  </w:p>
+</w:hdr>
 </file>
 
 <file path=word/numbering.xml><?xml version="1.0" encoding="utf-8"?>
@@ -3790,6 +4287,50 @@
       </w:tcPr>
     </w:tblStylePr>
   </w:style>
+  <w:style w:type="paragraph" w:styleId="a5">
+    <w:name w:val="header"/>
+    <w:basedOn w:val="a"/>
+    <w:link w:val="a6"/>
+    <w:uiPriority w:val="99"/>
+    <w:unhideWhenUsed/>
+    <w:rsid w:val="00EA6441"/>
+    <w:pPr>
+      <w:tabs>
+        <w:tab w:val="center" w:pos="4680"/>
+        <w:tab w:val="right" w:pos="9360"/>
+      </w:tabs>
+      <w:spacing w:after="0" w:line="240" w:lineRule="auto"/>
+    </w:pPr>
+  </w:style>
+  <w:style w:type="character" w:customStyle="1" w:styleId="a6">
+    <w:name w:val="כותרת עליונה תו"/>
+    <w:basedOn w:val="a0"/>
+    <w:link w:val="a5"/>
+    <w:uiPriority w:val="99"/>
+    <w:rsid w:val="00EA6441"/>
+  </w:style>
+  <w:style w:type="paragraph" w:styleId="a7">
+    <w:name w:val="footer"/>
+    <w:basedOn w:val="a"/>
+    <w:link w:val="a8"/>
+    <w:uiPriority w:val="99"/>
+    <w:unhideWhenUsed/>
+    <w:rsid w:val="00EA6441"/>
+    <w:pPr>
+      <w:tabs>
+        <w:tab w:val="center" w:pos="4680"/>
+        <w:tab w:val="right" w:pos="9360"/>
+      </w:tabs>
+      <w:spacing w:after="0" w:line="240" w:lineRule="auto"/>
+    </w:pPr>
+  </w:style>
+  <w:style w:type="character" w:customStyle="1" w:styleId="a8">
+    <w:name w:val="כותרת תחתונה תו"/>
+    <w:basedOn w:val="a0"/>
+    <w:link w:val="a7"/>
+    <w:uiPriority w:val="99"/>
+    <w:rsid w:val="00EA6441"/>
+  </w:style>
 </w:styles>
 </file>
 

</xml_diff>